<commit_message>
single board pcb finished (and old projects updated to KiCad 8)
</commit_message>
<xml_diff>
--- a/hardware/Label.docx
+++ b/hardware/Label.docx
@@ -1,6 +1,6 @@
 
 <file path=word/document.xml><?xml version="1.0" encoding="utf-8"?>
-<w:document xmlns:wpc="http://schemas.microsoft.com/office/word/2010/wordprocessingCanvas" xmlns:cx="http://schemas.microsoft.com/office/drawing/2014/chartex" xmlns:cx1="http://schemas.microsoft.com/office/drawing/2015/9/8/chartex" xmlns:cx2="http://schemas.microsoft.com/office/drawing/2015/10/21/chartex" xmlns:cx3="http://schemas.microsoft.com/office/drawing/2016/5/9/chartex" xmlns:cx4="http://schemas.microsoft.com/office/drawing/2016/5/10/chartex" xmlns:cx5="http://schemas.microsoft.com/office/drawing/2016/5/11/chartex" xmlns:cx6="http://schemas.microsoft.com/office/drawing/2016/5/12/chartex" xmlns:cx7="http://schemas.microsoft.com/office/drawing/2016/5/13/chartex" xmlns:cx8="http://schemas.microsoft.com/office/drawing/2016/5/14/chartex" xmlns:mc="http://schemas.openxmlformats.org/markup-compatibility/2006" xmlns:aink="http://schemas.microsoft.com/office/drawing/2016/ink" xmlns:am3d="http://schemas.microsoft.com/office/drawing/2017/model3d" xmlns:o="urn:schemas-microsoft-com:office:office" xmlns:r="http://schemas.openxmlformats.org/officeDocument/2006/relationships" xmlns:m="http://schemas.openxmlformats.org/officeDocument/2006/math" xmlns:v="urn:schemas-microsoft-com:vml" xmlns:wp14="http://schemas.microsoft.com/office/word/2010/wordprocessingDrawing" xmlns:wp="http://schemas.openxmlformats.org/drawingml/2006/wordprocessingDrawing" xmlns:w10="urn:schemas-microsoft-com:office:word" xmlns:w="http://schemas.openxmlformats.org/wordprocessingml/2006/main" xmlns:w14="http://schemas.microsoft.com/office/word/2010/wordml" xmlns:w15="http://schemas.microsoft.com/office/word/2012/wordml" xmlns:w16cex="http://schemas.microsoft.com/office/word/2018/wordml/cex" xmlns:w16cid="http://schemas.microsoft.com/office/word/2016/wordml/cid" xmlns:w16="http://schemas.microsoft.com/office/word/2018/wordml" xmlns:w16sdtdh="http://schemas.microsoft.com/office/word/2020/wordml/sdtdatahash" xmlns:w16se="http://schemas.microsoft.com/office/word/2015/wordml/symex" xmlns:wpg="http://schemas.microsoft.com/office/word/2010/wordprocessingGroup" xmlns:wpi="http://schemas.microsoft.com/office/word/2010/wordprocessingInk" xmlns:wne="http://schemas.microsoft.com/office/word/2006/wordml" xmlns:wps="http://schemas.microsoft.com/office/word/2010/wordprocessingShape" mc:Ignorable="w14 w15 w16se w16cid w16 w16cex w16sdtdh wp14">
+<w:document xmlns:wpc="http://schemas.microsoft.com/office/word/2010/wordprocessingCanvas" xmlns:cx="http://schemas.microsoft.com/office/drawing/2014/chartex" xmlns:cx1="http://schemas.microsoft.com/office/drawing/2015/9/8/chartex" xmlns:cx2="http://schemas.microsoft.com/office/drawing/2015/10/21/chartex" xmlns:cx3="http://schemas.microsoft.com/office/drawing/2016/5/9/chartex" xmlns:cx4="http://schemas.microsoft.com/office/drawing/2016/5/10/chartex" xmlns:cx5="http://schemas.microsoft.com/office/drawing/2016/5/11/chartex" xmlns:cx6="http://schemas.microsoft.com/office/drawing/2016/5/12/chartex" xmlns:cx7="http://schemas.microsoft.com/office/drawing/2016/5/13/chartex" xmlns:cx8="http://schemas.microsoft.com/office/drawing/2016/5/14/chartex" xmlns:mc="http://schemas.openxmlformats.org/markup-compatibility/2006" xmlns:aink="http://schemas.microsoft.com/office/drawing/2016/ink" xmlns:am3d="http://schemas.microsoft.com/office/drawing/2017/model3d" xmlns:o="urn:schemas-microsoft-com:office:office" xmlns:oel="http://schemas.microsoft.com/office/2019/extlst" xmlns:r="http://schemas.openxmlformats.org/officeDocument/2006/relationships" xmlns:m="http://schemas.openxmlformats.org/officeDocument/2006/math" xmlns:v="urn:schemas-microsoft-com:vml" xmlns:wp14="http://schemas.microsoft.com/office/word/2010/wordprocessingDrawing" xmlns:wp="http://schemas.openxmlformats.org/drawingml/2006/wordprocessingDrawing" xmlns:w10="urn:schemas-microsoft-com:office:word" xmlns:w="http://schemas.openxmlformats.org/wordprocessingml/2006/main" xmlns:w14="http://schemas.microsoft.com/office/word/2010/wordml" xmlns:w15="http://schemas.microsoft.com/office/word/2012/wordml" xmlns:w16cex="http://schemas.microsoft.com/office/word/2018/wordml/cex" xmlns:w16cid="http://schemas.microsoft.com/office/word/2016/wordml/cid" xmlns:w16="http://schemas.microsoft.com/office/word/2018/wordml" xmlns:w16sdtdh="http://schemas.microsoft.com/office/word/2020/wordml/sdtdatahash" xmlns:w16se="http://schemas.microsoft.com/office/word/2015/wordml/symex" xmlns:wpg="http://schemas.microsoft.com/office/word/2010/wordprocessingGroup" xmlns:wpi="http://schemas.microsoft.com/office/word/2010/wordprocessingInk" xmlns:wne="http://schemas.microsoft.com/office/word/2006/wordml" xmlns:wps="http://schemas.microsoft.com/office/word/2010/wordprocessingShape" mc:Ignorable="w14 w15 w16se w16cid w16 w16cex w16sdtdh wp14">
   <w:body>
     <w:p>
       <w:pPr>
@@ -142,19 +142,7 @@
                               <w:rPr>
                                 <w:lang w:val="de-CH"/>
                               </w:rPr>
-                              <w:t xml:space="preserve">ID: </w:t>
-                            </w:r>
-                            <w:r>
-                              <w:rPr>
-                                <w:lang w:val="de-CH"/>
-                              </w:rPr>
-                              <w:t>allmendtrail</w:t>
-                            </w:r>
-                            <w:r>
-                              <w:rPr>
-                                <w:lang w:val="de-CH"/>
-                              </w:rPr>
-                              <w:t>-1</w:t>
+                              <w:t>eui-a8610a31353d8419</w:t>
                             </w:r>
                           </w:p>
                         </w:txbxContent>
@@ -266,19 +254,7 @@
                         <w:rPr>
                           <w:lang w:val="de-CH"/>
                         </w:rPr>
-                        <w:t xml:space="preserve">ID: </w:t>
-                      </w:r>
-                      <w:r>
-                        <w:rPr>
-                          <w:lang w:val="de-CH"/>
-                        </w:rPr>
-                        <w:t>allmendtrail</w:t>
-                      </w:r>
-                      <w:r>
-                        <w:rPr>
-                          <w:lang w:val="de-CH"/>
-                        </w:rPr>
-                        <w:t>-1</w:t>
+                        <w:t>eui-a8610a31353d8419</w:t>
                       </w:r>
                     </w:p>
                   </w:txbxContent>
@@ -472,19 +448,7 @@
                               <w:rPr>
                                 <w:lang w:val="de-CH"/>
                               </w:rPr>
-                              <w:t xml:space="preserve">ID: </w:t>
-                            </w:r>
-                            <w:r>
-                              <w:rPr>
-                                <w:lang w:val="de-CH"/>
-                              </w:rPr>
-                              <w:t>hoeckler</w:t>
-                            </w:r>
-                            <w:r>
-                              <w:rPr>
-                                <w:lang w:val="de-CH"/>
-                              </w:rPr>
-                              <w:t>-1</w:t>
+                              <w:t>ID:</w:t>
                             </w:r>
                           </w:p>
                         </w:txbxContent>
@@ -592,19 +556,7 @@
                         <w:rPr>
                           <w:lang w:val="de-CH"/>
                         </w:rPr>
-                        <w:t xml:space="preserve">ID: </w:t>
-                      </w:r>
-                      <w:r>
-                        <w:rPr>
-                          <w:lang w:val="de-CH"/>
-                        </w:rPr>
-                        <w:t>hoeckler</w:t>
-                      </w:r>
-                      <w:r>
-                        <w:rPr>
-                          <w:lang w:val="de-CH"/>
-                        </w:rPr>
-                        <w:t>-1</w:t>
+                        <w:t>ID:</w:t>
                       </w:r>
                     </w:p>
                   </w:txbxContent>
@@ -749,7 +701,7 @@
                               <w:rPr>
                                 <w:lang w:val="de-CH"/>
                               </w:rPr>
-                              <w:t>ID: antennentrail-1</w:t>
+                              <w:t>ID:</w:t>
                             </w:r>
                           </w:p>
                         </w:txbxContent>
@@ -857,7 +809,7 @@
                         <w:rPr>
                           <w:lang w:val="de-CH"/>
                         </w:rPr>
-                        <w:t>ID: antennentrail-1</w:t>
+                        <w:t>ID:</w:t>
                       </w:r>
                     </w:p>
                   </w:txbxContent>

</xml_diff>

<commit_message>
sw and hw version updated
</commit_message>
<xml_diff>
--- a/hardware/Label.docx
+++ b/hardware/Label.docx
@@ -1,6 +1,6 @@
 
 <file path=word/document.xml><?xml version="1.0" encoding="utf-8"?>
-<w:document xmlns:wpc="http://schemas.microsoft.com/office/word/2010/wordprocessingCanvas" xmlns:cx="http://schemas.microsoft.com/office/drawing/2014/chartex" xmlns:cx1="http://schemas.microsoft.com/office/drawing/2015/9/8/chartex" xmlns:cx2="http://schemas.microsoft.com/office/drawing/2015/10/21/chartex" xmlns:cx3="http://schemas.microsoft.com/office/drawing/2016/5/9/chartex" xmlns:cx4="http://schemas.microsoft.com/office/drawing/2016/5/10/chartex" xmlns:cx5="http://schemas.microsoft.com/office/drawing/2016/5/11/chartex" xmlns:cx6="http://schemas.microsoft.com/office/drawing/2016/5/12/chartex" xmlns:cx7="http://schemas.microsoft.com/office/drawing/2016/5/13/chartex" xmlns:cx8="http://schemas.microsoft.com/office/drawing/2016/5/14/chartex" xmlns:mc="http://schemas.openxmlformats.org/markup-compatibility/2006" xmlns:aink="http://schemas.microsoft.com/office/drawing/2016/ink" xmlns:am3d="http://schemas.microsoft.com/office/drawing/2017/model3d" xmlns:o="urn:schemas-microsoft-com:office:office" xmlns:oel="http://schemas.microsoft.com/office/2019/extlst" xmlns:r="http://schemas.openxmlformats.org/officeDocument/2006/relationships" xmlns:m="http://schemas.openxmlformats.org/officeDocument/2006/math" xmlns:v="urn:schemas-microsoft-com:vml" xmlns:wp14="http://schemas.microsoft.com/office/word/2010/wordprocessingDrawing" xmlns:wp="http://schemas.openxmlformats.org/drawingml/2006/wordprocessingDrawing" xmlns:w10="urn:schemas-microsoft-com:office:word" xmlns:w="http://schemas.openxmlformats.org/wordprocessingml/2006/main" xmlns:w14="http://schemas.microsoft.com/office/word/2010/wordml" xmlns:w15="http://schemas.microsoft.com/office/word/2012/wordml" xmlns:w16cex="http://schemas.microsoft.com/office/word/2018/wordml/cex" xmlns:w16cid="http://schemas.microsoft.com/office/word/2016/wordml/cid" xmlns:w16="http://schemas.microsoft.com/office/word/2018/wordml" xmlns:w16sdtdh="http://schemas.microsoft.com/office/word/2020/wordml/sdtdatahash" xmlns:w16se="http://schemas.microsoft.com/office/word/2015/wordml/symex" xmlns:wpg="http://schemas.microsoft.com/office/word/2010/wordprocessingGroup" xmlns:wpi="http://schemas.microsoft.com/office/word/2010/wordprocessingInk" xmlns:wne="http://schemas.microsoft.com/office/word/2006/wordml" xmlns:wps="http://schemas.microsoft.com/office/word/2010/wordprocessingShape" mc:Ignorable="w14 w15 w16se w16cid w16 w16cex w16sdtdh wp14">
+<w:document xmlns:wpc="http://schemas.microsoft.com/office/word/2010/wordprocessingCanvas" xmlns:cx="http://schemas.microsoft.com/office/drawing/2014/chartex" xmlns:cx1="http://schemas.microsoft.com/office/drawing/2015/9/8/chartex" xmlns:cx2="http://schemas.microsoft.com/office/drawing/2015/10/21/chartex" xmlns:cx3="http://schemas.microsoft.com/office/drawing/2016/5/9/chartex" xmlns:cx4="http://schemas.microsoft.com/office/drawing/2016/5/10/chartex" xmlns:cx5="http://schemas.microsoft.com/office/drawing/2016/5/11/chartex" xmlns:cx6="http://schemas.microsoft.com/office/drawing/2016/5/12/chartex" xmlns:cx7="http://schemas.microsoft.com/office/drawing/2016/5/13/chartex" xmlns:cx8="http://schemas.microsoft.com/office/drawing/2016/5/14/chartex" xmlns:mc="http://schemas.openxmlformats.org/markup-compatibility/2006" xmlns:aink="http://schemas.microsoft.com/office/drawing/2016/ink" xmlns:am3d="http://schemas.microsoft.com/office/drawing/2017/model3d" xmlns:o="urn:schemas-microsoft-com:office:office" xmlns:oel="http://schemas.microsoft.com/office/2019/extlst" xmlns:r="http://schemas.openxmlformats.org/officeDocument/2006/relationships" xmlns:m="http://schemas.openxmlformats.org/officeDocument/2006/math" xmlns:v="urn:schemas-microsoft-com:vml" xmlns:wp14="http://schemas.microsoft.com/office/word/2010/wordprocessingDrawing" xmlns:wp="http://schemas.openxmlformats.org/drawingml/2006/wordprocessingDrawing" xmlns:w10="urn:schemas-microsoft-com:office:word" xmlns:w="http://schemas.openxmlformats.org/wordprocessingml/2006/main" xmlns:w14="http://schemas.microsoft.com/office/word/2010/wordml" xmlns:w15="http://schemas.microsoft.com/office/word/2012/wordml" xmlns:w16cex="http://schemas.microsoft.com/office/word/2018/wordml/cex" xmlns:w16cid="http://schemas.microsoft.com/office/word/2016/wordml/cid" xmlns:w16="http://schemas.microsoft.com/office/word/2018/wordml" xmlns:w16du="http://schemas.microsoft.com/office/word/2023/wordml/word16du" xmlns:w16sdtdh="http://schemas.microsoft.com/office/word/2020/wordml/sdtdatahash" xmlns:w16se="http://schemas.microsoft.com/office/word/2015/wordml/symex" xmlns:wpg="http://schemas.microsoft.com/office/word/2010/wordprocessingGroup" xmlns:wpi="http://schemas.microsoft.com/office/word/2010/wordprocessingInk" xmlns:wne="http://schemas.microsoft.com/office/word/2006/wordml" xmlns:wps="http://schemas.microsoft.com/office/word/2010/wordprocessingShape" mc:Ignorable="w14 w15 w16se w16cid w16 w16cex w16sdtdh w16du wp14">
   <w:body>
     <w:p>
       <w:pPr>
@@ -16,10 +16,279 @@
         <mc:AlternateContent>
           <mc:Choice Requires="wps">
             <w:drawing>
-              <wp:anchor distT="45720" distB="45720" distL="114300" distR="114300" simplePos="0" relativeHeight="251661312" behindDoc="0" locked="0" layoutInCell="1" allowOverlap="1" wp14:anchorId="73903666" wp14:editId="7AC05272">
+              <wp:anchor distT="45720" distB="45720" distL="114300" distR="114300" simplePos="0" relativeHeight="251666432" behindDoc="0" locked="0" layoutInCell="1" allowOverlap="1" wp14:anchorId="18BD627B" wp14:editId="1B2FBABA">
                 <wp:simplePos x="0" y="0"/>
                 <wp:positionH relativeFrom="margin">
-                  <wp:align>center</wp:align>
+                  <wp:posOffset>3190933</wp:posOffset>
+                </wp:positionH>
+                <wp:positionV relativeFrom="paragraph">
+                  <wp:posOffset>0</wp:posOffset>
+                </wp:positionV>
+                <wp:extent cx="2519680" cy="1958340"/>
+                <wp:effectExtent l="0" t="0" r="13970" b="22860"/>
+                <wp:wrapSquare wrapText="bothSides"/>
+                <wp:docPr id="123875874" name="Text Box 2"/>
+                <wp:cNvGraphicFramePr>
+                  <a:graphicFrameLocks xmlns:a="http://schemas.openxmlformats.org/drawingml/2006/main"/>
+                </wp:cNvGraphicFramePr>
+                <a:graphic xmlns:a="http://schemas.openxmlformats.org/drawingml/2006/main">
+                  <a:graphicData uri="http://schemas.microsoft.com/office/word/2010/wordprocessingShape">
+                    <wps:wsp>
+                      <wps:cNvSpPr txBox="1">
+                        <a:spLocks noChangeArrowheads="1"/>
+                      </wps:cNvSpPr>
+                      <wps:spPr bwMode="auto">
+                        <a:xfrm>
+                          <a:off x="0" y="0"/>
+                          <a:ext cx="2519680" cy="1958340"/>
+                        </a:xfrm>
+                        <a:prstGeom prst="rect">
+                          <a:avLst/>
+                        </a:prstGeom>
+                        <a:solidFill>
+                          <a:srgbClr val="FFFFFF"/>
+                        </a:solidFill>
+                        <a:ln w="9525">
+                          <a:solidFill>
+                            <a:srgbClr val="000000"/>
+                          </a:solidFill>
+                          <a:miter lim="800000"/>
+                          <a:headEnd/>
+                          <a:tailEnd/>
+                        </a:ln>
+                      </wps:spPr>
+                      <wps:txbx>
+                        <w:txbxContent>
+                          <w:p>
+                            <w:pPr>
+                              <w:jc w:val="center"/>
+                              <w:rPr>
+                                <w:sz w:val="36"/>
+                                <w:szCs w:val="36"/>
+                                <w:lang w:val="de-CH"/>
+                              </w:rPr>
+                            </w:pPr>
+                            <w:r>
+                              <w:rPr>
+                                <w:sz w:val="36"/>
+                                <w:szCs w:val="36"/>
+                                <w:lang w:val="de-CH"/>
+                              </w:rPr>
+                              <w:t>Bike Zähler</w:t>
+                            </w:r>
+                          </w:p>
+                          <w:p>
+                            <w:pPr>
+                              <w:jc w:val="center"/>
+                              <w:rPr>
+                                <w:sz w:val="36"/>
+                                <w:szCs w:val="36"/>
+                                <w:lang w:val="de-CH"/>
+                              </w:rPr>
+                            </w:pPr>
+                            <w:r>
+                              <w:rPr>
+                                <w:sz w:val="36"/>
+                                <w:szCs w:val="36"/>
+                                <w:lang w:val="de-CH"/>
+                              </w:rPr>
+                              <w:t>Bitte nicht entfernen!</w:t>
+                            </w:r>
+                          </w:p>
+                          <w:p>
+                            <w:pPr>
+                              <w:jc w:val="center"/>
+                              <w:rPr>
+                                <w:sz w:val="36"/>
+                                <w:szCs w:val="36"/>
+                                <w:lang w:val="de-CH"/>
+                              </w:rPr>
+                            </w:pPr>
+                            <w:r>
+                              <w:rPr>
+                                <w:sz w:val="36"/>
+                                <w:szCs w:val="36"/>
+                                <w:lang w:val="de-CH"/>
+                              </w:rPr>
+                              <w:t>Eigentum: zueritrails.ch</w:t>
+                            </w:r>
+                          </w:p>
+                          <w:p>
+                            <w:pPr>
+                              <w:jc w:val="center"/>
+                              <w:rPr>
+                                <w:sz w:val="36"/>
+                                <w:szCs w:val="36"/>
+                                <w:lang w:val="de-CH"/>
+                              </w:rPr>
+                            </w:pPr>
+                            <w:r>
+                              <w:rPr>
+                                <w:sz w:val="36"/>
+                                <w:szCs w:val="36"/>
+                                <w:lang w:val="de-CH"/>
+                              </w:rPr>
+                              <w:t>info@zueritrails.ch</w:t>
+                            </w:r>
+                          </w:p>
+                          <w:p>
+                            <w:pPr>
+                              <w:jc w:val="center"/>
+                              <w:rPr>
+                                <w:lang w:val="de-CH"/>
+                              </w:rPr>
+                            </w:pPr>
+                            <w:r>
+                              <w:rPr>
+                                <w:lang w:val="de-CH"/>
+                              </w:rPr>
+                              <w:t xml:space="preserve">ID: </w:t>
+                            </w:r>
+                            <w:r>
+                              <w:rPr>
+                                <w:lang w:val="de-CH"/>
+                              </w:rPr>
+                              <w:t>eui-a8610a3436326117</w:t>
+                            </w:r>
+                          </w:p>
+                        </w:txbxContent>
+                      </wps:txbx>
+                      <wps:bodyPr rot="0" vert="horz" wrap="square" lIns="91440" tIns="45720" rIns="91440" bIns="45720" anchor="t" anchorCtr="0">
+                        <a:noAutofit/>
+                      </wps:bodyPr>
+                    </wps:wsp>
+                  </a:graphicData>
+                </a:graphic>
+                <wp14:sizeRelH relativeFrom="margin">
+                  <wp14:pctWidth>0</wp14:pctWidth>
+                </wp14:sizeRelH>
+                <wp14:sizeRelV relativeFrom="margin">
+                  <wp14:pctHeight>0</wp14:pctHeight>
+                </wp14:sizeRelV>
+              </wp:anchor>
+            </w:drawing>
+          </mc:Choice>
+          <mc:Fallback>
+            <w:pict>
+              <v:shapetype w14:anchorId="18BD627B" id="_x0000_t202" coordsize="21600,21600" o:spt="202" path="m,l,21600r21600,l21600,xe">
+                <v:stroke joinstyle="miter"/>
+                <v:path gradientshapeok="t" o:connecttype="rect"/>
+              </v:shapetype>
+              <v:shape id="Text Box 2" o:spid="_x0000_s1026" type="#_x0000_t202" style="position:absolute;margin-left:251.25pt;margin-top:0;width:198.4pt;height:154.2pt;z-index:251666432;visibility:visible;mso-wrap-style:square;mso-width-percent:0;mso-height-percent:0;mso-wrap-distance-left:9pt;mso-wrap-distance-top:3.6pt;mso-wrap-distance-right:9pt;mso-wrap-distance-bottom:3.6pt;mso-position-horizontal:absolute;mso-position-horizontal-relative:margin;mso-position-vertical:absolute;mso-position-vertical-relative:text;mso-width-percent:0;mso-height-percent:0;mso-width-relative:margin;mso-height-relative:margin;v-text-anchor:top" o:gfxdata="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">
+                <v:textbox>
+                  <w:txbxContent>
+                    <w:p>
+                      <w:pPr>
+                        <w:jc w:val="center"/>
+                        <w:rPr>
+                          <w:sz w:val="36"/>
+                          <w:szCs w:val="36"/>
+                          <w:lang w:val="de-CH"/>
+                        </w:rPr>
+                      </w:pPr>
+                      <w:r>
+                        <w:rPr>
+                          <w:sz w:val="36"/>
+                          <w:szCs w:val="36"/>
+                          <w:lang w:val="de-CH"/>
+                        </w:rPr>
+                        <w:t>Bike Zähler</w:t>
+                      </w:r>
+                    </w:p>
+                    <w:p>
+                      <w:pPr>
+                        <w:jc w:val="center"/>
+                        <w:rPr>
+                          <w:sz w:val="36"/>
+                          <w:szCs w:val="36"/>
+                          <w:lang w:val="de-CH"/>
+                        </w:rPr>
+                      </w:pPr>
+                      <w:r>
+                        <w:rPr>
+                          <w:sz w:val="36"/>
+                          <w:szCs w:val="36"/>
+                          <w:lang w:val="de-CH"/>
+                        </w:rPr>
+                        <w:t>Bitte nicht entfernen!</w:t>
+                      </w:r>
+                    </w:p>
+                    <w:p>
+                      <w:pPr>
+                        <w:jc w:val="center"/>
+                        <w:rPr>
+                          <w:sz w:val="36"/>
+                          <w:szCs w:val="36"/>
+                          <w:lang w:val="de-CH"/>
+                        </w:rPr>
+                      </w:pPr>
+                      <w:r>
+                        <w:rPr>
+                          <w:sz w:val="36"/>
+                          <w:szCs w:val="36"/>
+                          <w:lang w:val="de-CH"/>
+                        </w:rPr>
+                        <w:t>Eigentum: zueritrails.ch</w:t>
+                      </w:r>
+                    </w:p>
+                    <w:p>
+                      <w:pPr>
+                        <w:jc w:val="center"/>
+                        <w:rPr>
+                          <w:sz w:val="36"/>
+                          <w:szCs w:val="36"/>
+                          <w:lang w:val="de-CH"/>
+                        </w:rPr>
+                      </w:pPr>
+                      <w:r>
+                        <w:rPr>
+                          <w:sz w:val="36"/>
+                          <w:szCs w:val="36"/>
+                          <w:lang w:val="de-CH"/>
+                        </w:rPr>
+                        <w:t>info@zueritrails.ch</w:t>
+                      </w:r>
+                    </w:p>
+                    <w:p>
+                      <w:pPr>
+                        <w:jc w:val="center"/>
+                        <w:rPr>
+                          <w:lang w:val="de-CH"/>
+                        </w:rPr>
+                      </w:pPr>
+                      <w:r>
+                        <w:rPr>
+                          <w:lang w:val="de-CH"/>
+                        </w:rPr>
+                        <w:t xml:space="preserve">ID: </w:t>
+                      </w:r>
+                      <w:r>
+                        <w:rPr>
+                          <w:lang w:val="de-CH"/>
+                        </w:rPr>
+                        <w:t>eui-a8610a3436326117</w:t>
+                      </w:r>
+                    </w:p>
+                  </w:txbxContent>
+                </v:textbox>
+                <w10:wrap type="square" anchorx="margin"/>
+              </v:shape>
+            </w:pict>
+          </mc:Fallback>
+        </mc:AlternateContent>
+      </w:r>
+      <w:r>
+        <w:rPr>
+          <w:noProof/>
+          <w:lang w:val="de-CH"/>
+        </w:rPr>
+        <mc:AlternateContent>
+          <mc:Choice Requires="wps">
+            <w:drawing>
+              <wp:anchor distT="45720" distB="45720" distL="114300" distR="114300" simplePos="0" relativeHeight="251661312" behindDoc="0" locked="0" layoutInCell="1" allowOverlap="1" wp14:anchorId="73903666" wp14:editId="654FAC73">
+                <wp:simplePos x="0" y="0"/>
+                <wp:positionH relativeFrom="margin">
+                  <wp:posOffset>137276</wp:posOffset>
                 </wp:positionH>
                 <wp:positionV relativeFrom="paragraph">
                   <wp:posOffset>0</wp:posOffset>
@@ -142,7 +411,13 @@
                               <w:rPr>
                                 <w:lang w:val="de-CH"/>
                               </w:rPr>
-                              <w:t>eui-a8610a31353d8419</w:t>
+                              <w:t xml:space="preserve">ID: </w:t>
+                            </w:r>
+                            <w:r>
+                              <w:rPr>
+                                <w:lang w:val="de-CH"/>
+                              </w:rPr>
+                              <w:t>eui-a8610a3435306810</w:t>
                             </w:r>
                           </w:p>
                         </w:txbxContent>
@@ -164,11 +439,7 @@
           </mc:Choice>
           <mc:Fallback>
             <w:pict>
-              <v:shapetype w14:anchorId="73903666" id="_x0000_t202" coordsize="21600,21600" o:spt="202" path="m,l,21600r21600,l21600,xe">
-                <v:stroke joinstyle="miter"/>
-                <v:path gradientshapeok="t" o:connecttype="rect"/>
-              </v:shapetype>
-              <v:shape id="Text Box 2" o:spid="_x0000_s1026" type="#_x0000_t202" style="position:absolute;margin-left:0;margin-top:0;width:198.4pt;height:154.2pt;z-index:251661312;visibility:visible;mso-wrap-style:square;mso-width-percent:0;mso-height-percent:0;mso-wrap-distance-left:9pt;mso-wrap-distance-top:3.6pt;mso-wrap-distance-right:9pt;mso-wrap-distance-bottom:3.6pt;mso-position-horizontal:center;mso-position-horizontal-relative:margin;mso-position-vertical:absolute;mso-position-vertical-relative:text;mso-width-percent:0;mso-height-percent:0;mso-width-relative:margin;mso-height-relative:margin;v-text-anchor:top" o:gfxdata="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">
+              <v:shape w14:anchorId="73903666" id="_x0000_s1027" type="#_x0000_t202" style="position:absolute;margin-left:10.8pt;margin-top:0;width:198.4pt;height:154.2pt;z-index:251661312;visibility:visible;mso-wrap-style:square;mso-width-percent:0;mso-height-percent:0;mso-wrap-distance-left:9pt;mso-wrap-distance-top:3.6pt;mso-wrap-distance-right:9pt;mso-wrap-distance-bottom:3.6pt;mso-position-horizontal:absolute;mso-position-horizontal-relative:margin;mso-position-vertical:absolute;mso-position-vertical-relative:text;mso-width-percent:0;mso-height-percent:0;mso-width-relative:margin;mso-height-relative:margin;v-text-anchor:top" o:gfxdata="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">
                 <v:textbox>
                   <w:txbxContent>
                     <w:p>
@@ -254,7 +525,13 @@
                         <w:rPr>
                           <w:lang w:val="de-CH"/>
                         </w:rPr>
-                        <w:t>eui-a8610a31353d8419</w:t>
+                        <w:t xml:space="preserve">ID: </w:t>
+                      </w:r>
+                      <w:r>
+                        <w:rPr>
+                          <w:lang w:val="de-CH"/>
+                        </w:rPr>
+                        <w:t>eui-a8610a3435306810</w:t>
                       </w:r>
                     </w:p>
                   </w:txbxContent>
@@ -322,10 +599,564 @@
         <mc:AlternateContent>
           <mc:Choice Requires="wps">
             <w:drawing>
-              <wp:anchor distT="45720" distB="45720" distL="114300" distR="114300" simplePos="0" relativeHeight="251663360" behindDoc="0" locked="0" layoutInCell="1" allowOverlap="1" wp14:anchorId="4C09D603" wp14:editId="0888C92A">
+              <wp:anchor distT="45720" distB="45720" distL="114300" distR="114300" simplePos="0" relativeHeight="251667456" behindDoc="0" locked="0" layoutInCell="1" allowOverlap="1" wp14:anchorId="704684E4" wp14:editId="3B8098E4">
                 <wp:simplePos x="0" y="0"/>
                 <wp:positionH relativeFrom="margin">
-                  <wp:align>center</wp:align>
+                  <wp:posOffset>3190875</wp:posOffset>
+                </wp:positionH>
+                <wp:positionV relativeFrom="paragraph">
+                  <wp:posOffset>2345690</wp:posOffset>
+                </wp:positionV>
+                <wp:extent cx="2519680" cy="1958340"/>
+                <wp:effectExtent l="0" t="0" r="13970" b="22860"/>
+                <wp:wrapSquare wrapText="bothSides"/>
+                <wp:docPr id="880155616" name="Text Box 880155616"/>
+                <wp:cNvGraphicFramePr>
+                  <a:graphicFrameLocks xmlns:a="http://schemas.openxmlformats.org/drawingml/2006/main"/>
+                </wp:cNvGraphicFramePr>
+                <a:graphic xmlns:a="http://schemas.openxmlformats.org/drawingml/2006/main">
+                  <a:graphicData uri="http://schemas.microsoft.com/office/word/2010/wordprocessingShape">
+                    <wps:wsp>
+                      <wps:cNvSpPr txBox="1">
+                        <a:spLocks noChangeArrowheads="1"/>
+                      </wps:cNvSpPr>
+                      <wps:spPr bwMode="auto">
+                        <a:xfrm>
+                          <a:off x="0" y="0"/>
+                          <a:ext cx="2519680" cy="1958340"/>
+                        </a:xfrm>
+                        <a:prstGeom prst="rect">
+                          <a:avLst/>
+                        </a:prstGeom>
+                        <a:solidFill>
+                          <a:srgbClr val="FFFFFF"/>
+                        </a:solidFill>
+                        <a:ln w="9525">
+                          <a:solidFill>
+                            <a:srgbClr val="000000"/>
+                          </a:solidFill>
+                          <a:miter lim="800000"/>
+                          <a:headEnd/>
+                          <a:tailEnd/>
+                        </a:ln>
+                      </wps:spPr>
+                      <wps:txbx>
+                        <w:txbxContent>
+                          <w:p>
+                            <w:pPr>
+                              <w:jc w:val="center"/>
+                              <w:rPr>
+                                <w:sz w:val="36"/>
+                                <w:szCs w:val="36"/>
+                                <w:lang w:val="de-CH"/>
+                              </w:rPr>
+                            </w:pPr>
+                            <w:r>
+                              <w:rPr>
+                                <w:sz w:val="36"/>
+                                <w:szCs w:val="36"/>
+                                <w:lang w:val="de-CH"/>
+                              </w:rPr>
+                              <w:t>Bike Zähler</w:t>
+                            </w:r>
+                          </w:p>
+                          <w:p>
+                            <w:pPr>
+                              <w:jc w:val="center"/>
+                              <w:rPr>
+                                <w:sz w:val="36"/>
+                                <w:szCs w:val="36"/>
+                                <w:lang w:val="de-CH"/>
+                              </w:rPr>
+                            </w:pPr>
+                            <w:r>
+                              <w:rPr>
+                                <w:sz w:val="36"/>
+                                <w:szCs w:val="36"/>
+                                <w:lang w:val="de-CH"/>
+                              </w:rPr>
+                              <w:t>Bitte nicht entfernen!</w:t>
+                            </w:r>
+                          </w:p>
+                          <w:p>
+                            <w:pPr>
+                              <w:jc w:val="center"/>
+                              <w:rPr>
+                                <w:sz w:val="36"/>
+                                <w:szCs w:val="36"/>
+                                <w:lang w:val="de-CH"/>
+                              </w:rPr>
+                            </w:pPr>
+                            <w:r>
+                              <w:rPr>
+                                <w:sz w:val="36"/>
+                                <w:szCs w:val="36"/>
+                                <w:lang w:val="de-CH"/>
+                              </w:rPr>
+                              <w:t>Eigentum: zueritrails.ch</w:t>
+                            </w:r>
+                          </w:p>
+                          <w:p>
+                            <w:pPr>
+                              <w:jc w:val="center"/>
+                              <w:rPr>
+                                <w:sz w:val="36"/>
+                                <w:szCs w:val="36"/>
+                                <w:lang w:val="de-CH"/>
+                              </w:rPr>
+                            </w:pPr>
+                            <w:r>
+                              <w:rPr>
+                                <w:sz w:val="36"/>
+                                <w:szCs w:val="36"/>
+                                <w:lang w:val="de-CH"/>
+                              </w:rPr>
+                              <w:t>info@zueritrails.ch</w:t>
+                            </w:r>
+                          </w:p>
+                          <w:p>
+                            <w:pPr>
+                              <w:jc w:val="center"/>
+                              <w:rPr>
+                                <w:lang w:val="de-CH"/>
+                              </w:rPr>
+                            </w:pPr>
+                            <w:r>
+                              <w:rPr>
+                                <w:lang w:val="de-CH"/>
+                              </w:rPr>
+                              <w:t>ID:</w:t>
+                            </w:r>
+                            <w:r>
+                              <w:rPr>
+                                <w:lang w:val="de-CH"/>
+                              </w:rPr>
+                              <w:t xml:space="preserve"> </w:t>
+                            </w:r>
+                            <w:r>
+                              <w:rPr>
+                                <w:lang w:val="de-CH"/>
+                              </w:rPr>
+                              <w:t>eui-a8610a3231378105</w:t>
+                            </w:r>
+                          </w:p>
+                        </w:txbxContent>
+                      </wps:txbx>
+                      <wps:bodyPr rot="0" vert="horz" wrap="square" lIns="91440" tIns="45720" rIns="91440" bIns="45720" anchor="t" anchorCtr="0">
+                        <a:noAutofit/>
+                      </wps:bodyPr>
+                    </wps:wsp>
+                  </a:graphicData>
+                </a:graphic>
+                <wp14:sizeRelH relativeFrom="margin">
+                  <wp14:pctWidth>0</wp14:pctWidth>
+                </wp14:sizeRelH>
+                <wp14:sizeRelV relativeFrom="margin">
+                  <wp14:pctHeight>0</wp14:pctHeight>
+                </wp14:sizeRelV>
+              </wp:anchor>
+            </w:drawing>
+          </mc:Choice>
+          <mc:Fallback>
+            <w:pict>
+              <v:shape w14:anchorId="704684E4" id="Text Box 880155616" o:spid="_x0000_s1028" type="#_x0000_t202" style="position:absolute;margin-left:251.25pt;margin-top:184.7pt;width:198.4pt;height:154.2pt;z-index:251667456;visibility:visible;mso-wrap-style:square;mso-width-percent:0;mso-height-percent:0;mso-wrap-distance-left:9pt;mso-wrap-distance-top:3.6pt;mso-wrap-distance-right:9pt;mso-wrap-distance-bottom:3.6pt;mso-position-horizontal:absolute;mso-position-horizontal-relative:margin;mso-position-vertical:absolute;mso-position-vertical-relative:text;mso-width-percent:0;mso-height-percent:0;mso-width-relative:margin;mso-height-relative:margin;v-text-anchor:top" o:gfxdata="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">
+                <v:textbox>
+                  <w:txbxContent>
+                    <w:p>
+                      <w:pPr>
+                        <w:jc w:val="center"/>
+                        <w:rPr>
+                          <w:sz w:val="36"/>
+                          <w:szCs w:val="36"/>
+                          <w:lang w:val="de-CH"/>
+                        </w:rPr>
+                      </w:pPr>
+                      <w:r>
+                        <w:rPr>
+                          <w:sz w:val="36"/>
+                          <w:szCs w:val="36"/>
+                          <w:lang w:val="de-CH"/>
+                        </w:rPr>
+                        <w:t>Bike Zähler</w:t>
+                      </w:r>
+                    </w:p>
+                    <w:p>
+                      <w:pPr>
+                        <w:jc w:val="center"/>
+                        <w:rPr>
+                          <w:sz w:val="36"/>
+                          <w:szCs w:val="36"/>
+                          <w:lang w:val="de-CH"/>
+                        </w:rPr>
+                      </w:pPr>
+                      <w:r>
+                        <w:rPr>
+                          <w:sz w:val="36"/>
+                          <w:szCs w:val="36"/>
+                          <w:lang w:val="de-CH"/>
+                        </w:rPr>
+                        <w:t>Bitte nicht entfernen!</w:t>
+                      </w:r>
+                    </w:p>
+                    <w:p>
+                      <w:pPr>
+                        <w:jc w:val="center"/>
+                        <w:rPr>
+                          <w:sz w:val="36"/>
+                          <w:szCs w:val="36"/>
+                          <w:lang w:val="de-CH"/>
+                        </w:rPr>
+                      </w:pPr>
+                      <w:r>
+                        <w:rPr>
+                          <w:sz w:val="36"/>
+                          <w:szCs w:val="36"/>
+                          <w:lang w:val="de-CH"/>
+                        </w:rPr>
+                        <w:t>Eigentum: zueritrails.ch</w:t>
+                      </w:r>
+                    </w:p>
+                    <w:p>
+                      <w:pPr>
+                        <w:jc w:val="center"/>
+                        <w:rPr>
+                          <w:sz w:val="36"/>
+                          <w:szCs w:val="36"/>
+                          <w:lang w:val="de-CH"/>
+                        </w:rPr>
+                      </w:pPr>
+                      <w:r>
+                        <w:rPr>
+                          <w:sz w:val="36"/>
+                          <w:szCs w:val="36"/>
+                          <w:lang w:val="de-CH"/>
+                        </w:rPr>
+                        <w:t>info@zueritrails.ch</w:t>
+                      </w:r>
+                    </w:p>
+                    <w:p>
+                      <w:pPr>
+                        <w:jc w:val="center"/>
+                        <w:rPr>
+                          <w:lang w:val="de-CH"/>
+                        </w:rPr>
+                      </w:pPr>
+                      <w:r>
+                        <w:rPr>
+                          <w:lang w:val="de-CH"/>
+                        </w:rPr>
+                        <w:t>ID:</w:t>
+                      </w:r>
+                      <w:r>
+                        <w:rPr>
+                          <w:lang w:val="de-CH"/>
+                        </w:rPr>
+                        <w:t xml:space="preserve"> </w:t>
+                      </w:r>
+                      <w:r>
+                        <w:rPr>
+                          <w:lang w:val="de-CH"/>
+                        </w:rPr>
+                        <w:t>eui-a8610a3231378105</w:t>
+                      </w:r>
+                    </w:p>
+                  </w:txbxContent>
+                </v:textbox>
+                <w10:wrap type="square" anchorx="margin"/>
+              </v:shape>
+            </w:pict>
+          </mc:Fallback>
+        </mc:AlternateContent>
+      </w:r>
+      <w:r>
+        <w:rPr>
+          <w:noProof/>
+          <w:lang w:val="de-CH"/>
+        </w:rPr>
+        <mc:AlternateContent>
+          <mc:Choice Requires="wps">
+            <w:drawing>
+              <wp:anchor distT="45720" distB="45720" distL="114300" distR="114300" simplePos="0" relativeHeight="251665408" behindDoc="0" locked="0" layoutInCell="1" allowOverlap="1" wp14:anchorId="217E149A" wp14:editId="59A28C72">
+                <wp:simplePos x="0" y="0"/>
+                <wp:positionH relativeFrom="column">
+                  <wp:posOffset>3190933</wp:posOffset>
+                </wp:positionH>
+                <wp:positionV relativeFrom="paragraph">
+                  <wp:posOffset>169545</wp:posOffset>
+                </wp:positionV>
+                <wp:extent cx="2519680" cy="1958340"/>
+                <wp:effectExtent l="0" t="0" r="13970" b="22860"/>
+                <wp:wrapSquare wrapText="bothSides"/>
+                <wp:docPr id="1220343692" name="Text Box 2"/>
+                <wp:cNvGraphicFramePr>
+                  <a:graphicFrameLocks xmlns:a="http://schemas.openxmlformats.org/drawingml/2006/main"/>
+                </wp:cNvGraphicFramePr>
+                <a:graphic xmlns:a="http://schemas.openxmlformats.org/drawingml/2006/main">
+                  <a:graphicData uri="http://schemas.microsoft.com/office/word/2010/wordprocessingShape">
+                    <wps:wsp>
+                      <wps:cNvSpPr txBox="1">
+                        <a:spLocks noChangeArrowheads="1"/>
+                      </wps:cNvSpPr>
+                      <wps:spPr bwMode="auto">
+                        <a:xfrm>
+                          <a:off x="0" y="0"/>
+                          <a:ext cx="2519680" cy="1958340"/>
+                        </a:xfrm>
+                        <a:prstGeom prst="rect">
+                          <a:avLst/>
+                        </a:prstGeom>
+                        <a:solidFill>
+                          <a:srgbClr val="FFFFFF"/>
+                        </a:solidFill>
+                        <a:ln w="9525">
+                          <a:solidFill>
+                            <a:srgbClr val="000000"/>
+                          </a:solidFill>
+                          <a:miter lim="800000"/>
+                          <a:headEnd/>
+                          <a:tailEnd/>
+                        </a:ln>
+                      </wps:spPr>
+                      <wps:txbx>
+                        <w:txbxContent>
+                          <w:p>
+                            <w:pPr>
+                              <w:jc w:val="center"/>
+                              <w:rPr>
+                                <w:sz w:val="36"/>
+                                <w:szCs w:val="36"/>
+                                <w:lang w:val="de-CH"/>
+                              </w:rPr>
+                            </w:pPr>
+                            <w:r>
+                              <w:rPr>
+                                <w:sz w:val="36"/>
+                                <w:szCs w:val="36"/>
+                                <w:lang w:val="de-CH"/>
+                              </w:rPr>
+                              <w:t>Bike Zähler</w:t>
+                            </w:r>
+                          </w:p>
+                          <w:p>
+                            <w:pPr>
+                              <w:jc w:val="center"/>
+                              <w:rPr>
+                                <w:sz w:val="36"/>
+                                <w:szCs w:val="36"/>
+                                <w:lang w:val="de-CH"/>
+                              </w:rPr>
+                            </w:pPr>
+                            <w:r>
+                              <w:rPr>
+                                <w:sz w:val="36"/>
+                                <w:szCs w:val="36"/>
+                                <w:lang w:val="de-CH"/>
+                              </w:rPr>
+                              <w:t>Bitte nicht entfernen!</w:t>
+                            </w:r>
+                          </w:p>
+                          <w:p>
+                            <w:pPr>
+                              <w:jc w:val="center"/>
+                              <w:rPr>
+                                <w:sz w:val="36"/>
+                                <w:szCs w:val="36"/>
+                                <w:lang w:val="de-CH"/>
+                              </w:rPr>
+                            </w:pPr>
+                            <w:r>
+                              <w:rPr>
+                                <w:sz w:val="36"/>
+                                <w:szCs w:val="36"/>
+                                <w:lang w:val="de-CH"/>
+                              </w:rPr>
+                              <w:t>Eigentum: zueritrails.ch</w:t>
+                            </w:r>
+                          </w:p>
+                          <w:p>
+                            <w:pPr>
+                              <w:jc w:val="center"/>
+                              <w:rPr>
+                                <w:sz w:val="36"/>
+                                <w:szCs w:val="36"/>
+                                <w:lang w:val="de-CH"/>
+                              </w:rPr>
+                            </w:pPr>
+                            <w:r>
+                              <w:rPr>
+                                <w:sz w:val="36"/>
+                                <w:szCs w:val="36"/>
+                                <w:lang w:val="de-CH"/>
+                              </w:rPr>
+                              <w:t>info@zueritrails.ch</w:t>
+                            </w:r>
+                          </w:p>
+                          <w:p>
+                            <w:pPr>
+                              <w:jc w:val="center"/>
+                              <w:rPr>
+                                <w:lang w:val="de-CH"/>
+                              </w:rPr>
+                            </w:pPr>
+                            <w:r>
+                              <w:rPr>
+                                <w:lang w:val="de-CH"/>
+                              </w:rPr>
+                              <w:t>ID:</w:t>
+                            </w:r>
+                            <w:r>
+                              <w:rPr>
+                                <w:lang w:val="de-CH"/>
+                              </w:rPr>
+                              <w:t xml:space="preserve"> </w:t>
+                            </w:r>
+                            <w:r>
+                              <w:rPr>
+                                <w:lang w:val="de-CH"/>
+                              </w:rPr>
+                              <w:t>eui-a8610a3435397a10</w:t>
+                            </w:r>
+                          </w:p>
+                        </w:txbxContent>
+                      </wps:txbx>
+                      <wps:bodyPr rot="0" vert="horz" wrap="square" lIns="91440" tIns="45720" rIns="91440" bIns="45720" anchor="t" anchorCtr="0">
+                        <a:noAutofit/>
+                      </wps:bodyPr>
+                    </wps:wsp>
+                  </a:graphicData>
+                </a:graphic>
+                <wp14:sizeRelH relativeFrom="margin">
+                  <wp14:pctWidth>0</wp14:pctWidth>
+                </wp14:sizeRelH>
+                <wp14:sizeRelV relativeFrom="margin">
+                  <wp14:pctHeight>0</wp14:pctHeight>
+                </wp14:sizeRelV>
+              </wp:anchor>
+            </w:drawing>
+          </mc:Choice>
+          <mc:Fallback>
+            <w:pict>
+              <v:shape w14:anchorId="217E149A" id="_x0000_s1029" type="#_x0000_t202" style="position:absolute;margin-left:251.25pt;margin-top:13.35pt;width:198.4pt;height:154.2pt;z-index:251665408;visibility:visible;mso-wrap-style:square;mso-width-percent:0;mso-height-percent:0;mso-wrap-distance-left:9pt;mso-wrap-distance-top:3.6pt;mso-wrap-distance-right:9pt;mso-wrap-distance-bottom:3.6pt;mso-position-horizontal:absolute;mso-position-horizontal-relative:text;mso-position-vertical:absolute;mso-position-vertical-relative:text;mso-width-percent:0;mso-height-percent:0;mso-width-relative:margin;mso-height-relative:margin;v-text-anchor:top" o:gfxdata="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">
+                <v:textbox>
+                  <w:txbxContent>
+                    <w:p>
+                      <w:pPr>
+                        <w:jc w:val="center"/>
+                        <w:rPr>
+                          <w:sz w:val="36"/>
+                          <w:szCs w:val="36"/>
+                          <w:lang w:val="de-CH"/>
+                        </w:rPr>
+                      </w:pPr>
+                      <w:r>
+                        <w:rPr>
+                          <w:sz w:val="36"/>
+                          <w:szCs w:val="36"/>
+                          <w:lang w:val="de-CH"/>
+                        </w:rPr>
+                        <w:t>Bike Zähler</w:t>
+                      </w:r>
+                    </w:p>
+                    <w:p>
+                      <w:pPr>
+                        <w:jc w:val="center"/>
+                        <w:rPr>
+                          <w:sz w:val="36"/>
+                          <w:szCs w:val="36"/>
+                          <w:lang w:val="de-CH"/>
+                        </w:rPr>
+                      </w:pPr>
+                      <w:r>
+                        <w:rPr>
+                          <w:sz w:val="36"/>
+                          <w:szCs w:val="36"/>
+                          <w:lang w:val="de-CH"/>
+                        </w:rPr>
+                        <w:t>Bitte nicht entfernen!</w:t>
+                      </w:r>
+                    </w:p>
+                    <w:p>
+                      <w:pPr>
+                        <w:jc w:val="center"/>
+                        <w:rPr>
+                          <w:sz w:val="36"/>
+                          <w:szCs w:val="36"/>
+                          <w:lang w:val="de-CH"/>
+                        </w:rPr>
+                      </w:pPr>
+                      <w:r>
+                        <w:rPr>
+                          <w:sz w:val="36"/>
+                          <w:szCs w:val="36"/>
+                          <w:lang w:val="de-CH"/>
+                        </w:rPr>
+                        <w:t>Eigentum: zueritrails.ch</w:t>
+                      </w:r>
+                    </w:p>
+                    <w:p>
+                      <w:pPr>
+                        <w:jc w:val="center"/>
+                        <w:rPr>
+                          <w:sz w:val="36"/>
+                          <w:szCs w:val="36"/>
+                          <w:lang w:val="de-CH"/>
+                        </w:rPr>
+                      </w:pPr>
+                      <w:r>
+                        <w:rPr>
+                          <w:sz w:val="36"/>
+                          <w:szCs w:val="36"/>
+                          <w:lang w:val="de-CH"/>
+                        </w:rPr>
+                        <w:t>info@zueritrails.ch</w:t>
+                      </w:r>
+                    </w:p>
+                    <w:p>
+                      <w:pPr>
+                        <w:jc w:val="center"/>
+                        <w:rPr>
+                          <w:lang w:val="de-CH"/>
+                        </w:rPr>
+                      </w:pPr>
+                      <w:r>
+                        <w:rPr>
+                          <w:lang w:val="de-CH"/>
+                        </w:rPr>
+                        <w:t>ID:</w:t>
+                      </w:r>
+                      <w:r>
+                        <w:rPr>
+                          <w:lang w:val="de-CH"/>
+                        </w:rPr>
+                        <w:t xml:space="preserve"> </w:t>
+                      </w:r>
+                      <w:r>
+                        <w:rPr>
+                          <w:lang w:val="de-CH"/>
+                        </w:rPr>
+                        <w:t>eui-a8610a3435397a10</w:t>
+                      </w:r>
+                    </w:p>
+                  </w:txbxContent>
+                </v:textbox>
+                <w10:wrap type="square"/>
+              </v:shape>
+            </w:pict>
+          </mc:Fallback>
+        </mc:AlternateContent>
+      </w:r>
+      <w:r>
+        <w:rPr>
+          <w:noProof/>
+          <w:lang w:val="de-CH"/>
+        </w:rPr>
+        <mc:AlternateContent>
+          <mc:Choice Requires="wps">
+            <w:drawing>
+              <wp:anchor distT="45720" distB="45720" distL="114300" distR="114300" simplePos="0" relativeHeight="251663360" behindDoc="0" locked="0" layoutInCell="1" allowOverlap="1" wp14:anchorId="4C09D603" wp14:editId="68AD3FC6">
+                <wp:simplePos x="0" y="0"/>
+                <wp:positionH relativeFrom="margin">
+                  <wp:posOffset>137160</wp:posOffset>
                 </wp:positionH>
                 <wp:positionV relativeFrom="paragraph">
                   <wp:posOffset>2359025</wp:posOffset>
@@ -450,6 +1281,18 @@
                               </w:rPr>
                               <w:t>ID:</w:t>
                             </w:r>
+                            <w:r>
+                              <w:rPr>
+                                <w:lang w:val="de-CH"/>
+                              </w:rPr>
+                              <w:t xml:space="preserve"> </w:t>
+                            </w:r>
+                            <w:r>
+                              <w:rPr>
+                                <w:lang w:val="de-CH"/>
+                              </w:rPr>
+                              <w:t>eui-a8610a32314b7505</w:t>
+                            </w:r>
                           </w:p>
                         </w:txbxContent>
                       </wps:txbx>
@@ -470,7 +1313,7 @@
           </mc:Choice>
           <mc:Fallback>
             <w:pict>
-              <v:shape w14:anchorId="4C09D603" id="_x0000_s1027" type="#_x0000_t202" style="position:absolute;margin-left:0;margin-top:185.75pt;width:198.4pt;height:154.2pt;z-index:251663360;visibility:visible;mso-wrap-style:square;mso-width-percent:0;mso-height-percent:0;mso-wrap-distance-left:9pt;mso-wrap-distance-top:3.6pt;mso-wrap-distance-right:9pt;mso-wrap-distance-bottom:3.6pt;mso-position-horizontal:center;mso-position-horizontal-relative:margin;mso-position-vertical:absolute;mso-position-vertical-relative:text;mso-width-percent:0;mso-height-percent:0;mso-width-relative:margin;mso-height-relative:margin;v-text-anchor:top" o:gfxdata="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">
+              <v:shape w14:anchorId="4C09D603" id="_x0000_s1030" type="#_x0000_t202" style="position:absolute;margin-left:10.8pt;margin-top:185.75pt;width:198.4pt;height:154.2pt;z-index:251663360;visibility:visible;mso-wrap-style:square;mso-width-percent:0;mso-height-percent:0;mso-wrap-distance-left:9pt;mso-wrap-distance-top:3.6pt;mso-wrap-distance-right:9pt;mso-wrap-distance-bottom:3.6pt;mso-position-horizontal:absolute;mso-position-horizontal-relative:margin;mso-position-vertical:absolute;mso-position-vertical-relative:text;mso-width-percent:0;mso-height-percent:0;mso-width-relative:margin;mso-height-relative:margin;v-text-anchor:top" o:gfxdata="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">
                 <v:textbox>
                   <w:txbxContent>
                     <w:p>
@@ -557,6 +1400,18 @@
                           <w:lang w:val="de-CH"/>
                         </w:rPr>
                         <w:t>ID:</w:t>
+                      </w:r>
+                      <w:r>
+                        <w:rPr>
+                          <w:lang w:val="de-CH"/>
+                        </w:rPr>
+                        <w:t xml:space="preserve"> </w:t>
+                      </w:r>
+                      <w:r>
+                        <w:rPr>
+                          <w:lang w:val="de-CH"/>
+                        </w:rPr>
+                        <w:t>eui-a8610a32314b7505</w:t>
                       </w:r>
                     </w:p>
                   </w:txbxContent>
@@ -575,10 +1430,10 @@
         <mc:AlternateContent>
           <mc:Choice Requires="wps">
             <w:drawing>
-              <wp:anchor distT="45720" distB="45720" distL="114300" distR="114300" simplePos="0" relativeHeight="251659264" behindDoc="0" locked="0" layoutInCell="1" allowOverlap="1" wp14:anchorId="11AB5130" wp14:editId="6C1EF9D4">
+              <wp:anchor distT="45720" distB="45720" distL="114300" distR="114300" simplePos="0" relativeHeight="251659264" behindDoc="0" locked="0" layoutInCell="1" allowOverlap="1" wp14:anchorId="11AB5130" wp14:editId="59746B64">
                 <wp:simplePos x="0" y="0"/>
                 <wp:positionH relativeFrom="column">
-                  <wp:align>center</wp:align>
+                  <wp:posOffset>137276</wp:posOffset>
                 </wp:positionH>
                 <wp:positionV relativeFrom="paragraph">
                   <wp:posOffset>182880</wp:posOffset>
@@ -703,6 +1558,18 @@
                               </w:rPr>
                               <w:t>ID:</w:t>
                             </w:r>
+                            <w:r>
+                              <w:rPr>
+                                <w:lang w:val="de-CH"/>
+                              </w:rPr>
+                              <w:t xml:space="preserve"> </w:t>
+                            </w:r>
+                            <w:r>
+                              <w:rPr>
+                                <w:lang w:val="de-CH"/>
+                              </w:rPr>
+                              <w:t>eui-a8610a3435385f10</w:t>
+                            </w:r>
                           </w:p>
                         </w:txbxContent>
                       </wps:txbx>
@@ -723,7 +1590,7 @@
           </mc:Choice>
           <mc:Fallback>
             <w:pict>
-              <v:shape w14:anchorId="11AB5130" id="_x0000_s1028" type="#_x0000_t202" style="position:absolute;margin-left:0;margin-top:14.4pt;width:198.4pt;height:154.2pt;z-index:251659264;visibility:visible;mso-wrap-style:square;mso-width-percent:0;mso-height-percent:0;mso-wrap-distance-left:9pt;mso-wrap-distance-top:3.6pt;mso-wrap-distance-right:9pt;mso-wrap-distance-bottom:3.6pt;mso-position-horizontal:center;mso-position-horizontal-relative:text;mso-position-vertical:absolute;mso-position-vertical-relative:text;mso-width-percent:0;mso-height-percent:0;mso-width-relative:margin;mso-height-relative:margin;v-text-anchor:top" o:gfxdata="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">
+              <v:shape w14:anchorId="11AB5130" id="_x0000_s1031" type="#_x0000_t202" style="position:absolute;margin-left:10.8pt;margin-top:14.4pt;width:198.4pt;height:154.2pt;z-index:251659264;visibility:visible;mso-wrap-style:square;mso-width-percent:0;mso-height-percent:0;mso-wrap-distance-left:9pt;mso-wrap-distance-top:3.6pt;mso-wrap-distance-right:9pt;mso-wrap-distance-bottom:3.6pt;mso-position-horizontal:absolute;mso-position-horizontal-relative:text;mso-position-vertical:absolute;mso-position-vertical-relative:text;mso-width-percent:0;mso-height-percent:0;mso-width-relative:margin;mso-height-relative:margin;v-text-anchor:top" o:gfxdata="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">
                 <v:textbox>
                   <w:txbxContent>
                     <w:p>
@@ -810,6 +1677,18 @@
                           <w:lang w:val="de-CH"/>
                         </w:rPr>
                         <w:t>ID:</w:t>
+                      </w:r>
+                      <w:r>
+                        <w:rPr>
+                          <w:lang w:val="de-CH"/>
+                        </w:rPr>
+                        <w:t xml:space="preserve"> </w:t>
+                      </w:r>
+                      <w:r>
+                        <w:rPr>
+                          <w:lang w:val="de-CH"/>
+                        </w:rPr>
+                        <w:t>eui-a8610a3435385f10</w:t>
                       </w:r>
                     </w:p>
                   </w:txbxContent>
@@ -832,7 +1711,7 @@
 </file>
 
 <file path=word/styles.xml><?xml version="1.0" encoding="utf-8"?>
-<w:styles xmlns:mc="http://schemas.openxmlformats.org/markup-compatibility/2006" xmlns:r="http://schemas.openxmlformats.org/officeDocument/2006/relationships" xmlns:w="http://schemas.openxmlformats.org/wordprocessingml/2006/main" xmlns:w14="http://schemas.microsoft.com/office/word/2010/wordml" xmlns:w15="http://schemas.microsoft.com/office/word/2012/wordml" xmlns:w16cex="http://schemas.microsoft.com/office/word/2018/wordml/cex" xmlns:w16cid="http://schemas.microsoft.com/office/word/2016/wordml/cid" xmlns:w16="http://schemas.microsoft.com/office/word/2018/wordml" xmlns:w16sdtdh="http://schemas.microsoft.com/office/word/2020/wordml/sdtdatahash" xmlns:w16se="http://schemas.microsoft.com/office/word/2015/wordml/symex" mc:Ignorable="w14 w15 w16se w16cid w16 w16cex w16sdtdh">
+<w:styles xmlns:mc="http://schemas.openxmlformats.org/markup-compatibility/2006" xmlns:r="http://schemas.openxmlformats.org/officeDocument/2006/relationships" xmlns:w="http://schemas.openxmlformats.org/wordprocessingml/2006/main" xmlns:w14="http://schemas.microsoft.com/office/word/2010/wordml" xmlns:w15="http://schemas.microsoft.com/office/word/2012/wordml" xmlns:w16cex="http://schemas.microsoft.com/office/word/2018/wordml/cex" xmlns:w16cid="http://schemas.microsoft.com/office/word/2016/wordml/cid" xmlns:w16="http://schemas.microsoft.com/office/word/2018/wordml" xmlns:w16du="http://schemas.microsoft.com/office/word/2023/wordml/word16du" xmlns:w16sdtdh="http://schemas.microsoft.com/office/word/2020/wordml/sdtdatahash" xmlns:w16se="http://schemas.microsoft.com/office/word/2015/wordml/symex" mc:Ignorable="w14 w15 w16se w16cid w16 w16cex w16sdtdh w16du">
   <w:docDefaults>
     <w:rPrDefault>
       <w:rPr>

</xml_diff>